<commit_message>
Use Case Visualizzazione Coda di Preseza
</commit_message>
<xml_diff>
--- a/Documenti/Use Case/Visualizzazione Coda Use Case.docx
+++ b/Documenti/Use Case/Visualizzazione Coda Use Case.docx
@@ -267,7 +267,7 @@
                 <w:i/>
                 <w:iCs/>
               </w:rPr>
-              <w:t>2</w:t>
+              <w:t>3</w:t>
             </w:r>
           </w:p>
         </w:tc>
@@ -429,17 +429,7 @@
             <w:gridSpan w:val="4"/>
           </w:tcPr>
           <w:p>
-            <w:pPr>
-              <w:rPr>
-                <w:b/>
-                <w:bCs/>
-              </w:rPr>
-            </w:pPr>
-            <w:r>
-              <w:rPr>
-                <w:b/>
-                <w:bCs/>
-              </w:rPr>
+            <w:r>
               <w:t>Utente</w:t>
             </w:r>
           </w:p>
@@ -885,27 +875,7 @@
               <w:ind w:left="34"/>
             </w:pPr>
             <w:r>
-              <w:t>Giovanni</w:t>
-            </w:r>
-            <w:r>
-              <w:t xml:space="preserve"> dopo essere entrato nella sua area personale decide di visualizzare la </w:t>
-            </w:r>
-            <w:r>
-              <w:t xml:space="preserve">coda </w:t>
-            </w:r>
-          </w:p>
-          <w:p>
-            <w:pPr>
-              <w:ind w:left="34"/>
-            </w:pPr>
-            <w:r>
-              <w:t>Giovanni fa click sull’icona relativa alla coda</w:t>
-            </w:r>
-            <w:r>
-              <w:t xml:space="preserve"> di presenza</w:t>
-            </w:r>
-            <w:r>
-              <w:t>.</w:t>
+              <w:t>L’Utente deicide di voler vedere la coda di presenza, quindi clicca sul pulsante visualizza coda di presenza</w:t>
             </w:r>
           </w:p>
         </w:tc>
@@ -945,10 +915,90 @@
               <w:ind w:left="34"/>
             </w:pPr>
             <w:r>
-              <w:t xml:space="preserve">Il sistema consulta il database, </w:t>
-            </w:r>
-            <w:r>
-              <w:t>vede le prenotazioni convalidare in attesa di essere accettate e le mostra all’utente</w:t>
+              <w:t xml:space="preserve">Il sistema </w:t>
+            </w:r>
+            <w:r>
+              <w:t>carica una nuova pagina dove chiede all’utente di inserire la struttura per la quale visualizzare la coda di presenza</w:t>
+            </w:r>
+          </w:p>
+        </w:tc>
+      </w:tr>
+      <w:tr>
+        <w:tc>
+          <w:tcPr>
+            <w:tcW w:w="534" w:type="dxa"/>
+          </w:tcPr>
+          <w:p>
+            <w:r>
+              <w:t>3</w:t>
+            </w:r>
+          </w:p>
+        </w:tc>
+        <w:tc>
+          <w:tcPr>
+            <w:tcW w:w="1275" w:type="dxa"/>
+            <w:gridSpan w:val="2"/>
+          </w:tcPr>
+          <w:p>
+            <w:pPr>
+              <w:ind w:left="34"/>
+            </w:pPr>
+            <w:r>
+              <w:t>Attore:</w:t>
+            </w:r>
+          </w:p>
+        </w:tc>
+        <w:tc>
+          <w:tcPr>
+            <w:tcW w:w="8045" w:type="dxa"/>
+            <w:gridSpan w:val="5"/>
+          </w:tcPr>
+          <w:p>
+            <w:pPr>
+              <w:ind w:left="34"/>
+            </w:pPr>
+            <w:r>
+              <w:t>L’Utente seleziona la struttura</w:t>
+            </w:r>
+          </w:p>
+        </w:tc>
+      </w:tr>
+      <w:tr>
+        <w:tc>
+          <w:tcPr>
+            <w:tcW w:w="534" w:type="dxa"/>
+          </w:tcPr>
+          <w:p>
+            <w:r>
+              <w:t>4</w:t>
+            </w:r>
+          </w:p>
+        </w:tc>
+        <w:tc>
+          <w:tcPr>
+            <w:tcW w:w="1275" w:type="dxa"/>
+            <w:gridSpan w:val="2"/>
+          </w:tcPr>
+          <w:p>
+            <w:pPr>
+              <w:ind w:left="34"/>
+            </w:pPr>
+            <w:r>
+              <w:t>Sistema</w:t>
+            </w:r>
+          </w:p>
+        </w:tc>
+        <w:tc>
+          <w:tcPr>
+            <w:tcW w:w="8045" w:type="dxa"/>
+            <w:gridSpan w:val="5"/>
+          </w:tcPr>
+          <w:p>
+            <w:pPr>
+              <w:ind w:left="34"/>
+            </w:pPr>
+            <w:r>
+              <w:t>Il sistema aggiorna la pagina mostrando la coda di presenza</w:t>
             </w:r>
           </w:p>
         </w:tc>
@@ -1077,27 +1127,24 @@
             <w:shd w:val="clear" w:color="auto" w:fill="002060"/>
           </w:tcPr>
           <w:p>
-            <w:r>
-              <w:rPr>
-                <w:b/>
-                <w:bCs/>
-              </w:rPr>
-              <w:t xml:space="preserve">Il Scenario/Flusso di eventi </w:t>
-            </w:r>
             <w:proofErr w:type="gramStart"/>
             <w:r>
               <w:rPr>
                 <w:b/>
                 <w:bCs/>
               </w:rPr>
-              <w:t xml:space="preserve">Alternativo:  </w:t>
-            </w:r>
-            <w:r>
-              <w:t>Non</w:t>
+              <w:t>Il</w:t>
             </w:r>
             <w:proofErr w:type="gramEnd"/>
             <w:r>
-              <w:t xml:space="preserve"> è presente alcuna prenotazione per quella giornata</w:t>
+              <w:rPr>
+                <w:b/>
+                <w:bCs/>
+              </w:rPr>
+              <w:t xml:space="preserve"> Scenario/Flusso di eventi Alternativo:  </w:t>
+            </w:r>
+            <w:r>
+              <w:t>Non è presente alcuna prenotazione per quella giornata</w:t>
             </w:r>
           </w:p>
         </w:tc>

</xml_diff>